<commit_message>
feat: add Interview Prep mode with CV analysis and dynamic UI
</commit_message>
<xml_diff>
--- a/AG brief/B2B Company Analyst_Background and Prompt from Gemini.docx
+++ b/AG brief/B2B Company Analyst_Background and Prompt from Gemini.docx
@@ -199,7 +199,7 @@
     <w:p>
       <w:r>
         <w:pict w14:anchorId="3811953C">
-          <v:rect id="_x0000_i1043" style="width:0;height:1.5pt" o:hralign="center" o:hrstd="t" o:hr="t" fillcolor="#a0a0a0" stroked="f"/>
+          <v:rect id="_x0000_i1025" style="width:0;height:1.5pt" o:hralign="center" o:hrstd="t" o:hr="t" fillcolor="#a0a0a0" stroked="f"/>
         </w:pict>
       </w:r>
     </w:p>
@@ -460,7 +460,7 @@
     <w:p>
       <w:r>
         <w:pict w14:anchorId="1596F352">
-          <v:rect id="_x0000_i1044" style="width:0;height:1.5pt" o:hralign="center" o:hrstd="t" o:hr="t" fillcolor="#a0a0a0" stroked="f"/>
+          <v:rect id="_x0000_i1026" style="width:0;height:1.5pt" o:hralign="center" o:hrstd="t" o:hr="t" fillcolor="#a0a0a0" stroked="f"/>
         </w:pict>
       </w:r>
     </w:p>
@@ -506,7 +506,7 @@
     <w:p>
       <w:r>
         <w:pict w14:anchorId="5B014011">
-          <v:rect id="_x0000_i1045" style="width:0;height:1.5pt" o:hralign="center" o:hrstd="t" o:hr="t" fillcolor="#a0a0a0" stroked="f"/>
+          <v:rect id="_x0000_i1027" style="width:0;height:1.5pt" o:hralign="center" o:hrstd="t" o:hr="t" fillcolor="#a0a0a0" stroked="f"/>
         </w:pict>
       </w:r>
     </w:p>
@@ -3121,6 +3121,7 @@
   <w:style w:type="character" w:default="1" w:styleId="DefaultParagraphFont">
     <w:name w:val="Default Paragraph Font"/>
     <w:uiPriority w:val="1"/>
+    <w:semiHidden/>
     <w:unhideWhenUsed/>
   </w:style>
   <w:style w:type="table" w:default="1" w:styleId="TableNormal">

</xml_diff>